<commit_message>
terminer movements aliens+ commencer movements player
</commit_message>
<xml_diff>
--- a/avant liv/space_Invaders.docx
+++ b/avant liv/space_Invaders.docx
@@ -83,31 +83,13 @@
               </w:rPr>
               <w:t xml:space="preserve">Projet </w:t>
             </w:r>
-            <w:proofErr w:type="spellStart"/>
             <w:r>
               <w:rPr>
                 <w:rFonts w:ascii="Impact" w:hAnsi="Impact"/>
                 <w:sz w:val="96"/>
               </w:rPr>
-              <w:t>Space</w:t>
+              <w:t>Space Invaders</w:t>
             </w:r>
-            <w:proofErr w:type="spellEnd"/>
-            <w:r>
-              <w:rPr>
-                <w:rFonts w:ascii="Impact" w:hAnsi="Impact"/>
-                <w:sz w:val="96"/>
-              </w:rPr>
-              <w:t xml:space="preserve"> </w:t>
-            </w:r>
-            <w:proofErr w:type="spellStart"/>
-            <w:r>
-              <w:rPr>
-                <w:rFonts w:ascii="Impact" w:hAnsi="Impact"/>
-                <w:sz w:val="96"/>
-              </w:rPr>
-              <w:t>Invaders</w:t>
-            </w:r>
-            <w:proofErr w:type="spellEnd"/>
           </w:p>
         </w:tc>
       </w:tr>
@@ -1029,23 +1011,7 @@
         </w:rPr>
       </w:pPr>
       <w:r>
-        <w:t>Le projet consiste de réaliser le jeu « </w:t>
-      </w:r>
-      <w:proofErr w:type="spellStart"/>
-      <w:r>
-        <w:t>space</w:t>
-      </w:r>
-      <w:proofErr w:type="spellEnd"/>
-      <w:r>
-        <w:t xml:space="preserve"> </w:t>
-      </w:r>
-      <w:proofErr w:type="spellStart"/>
-      <w:r>
-        <w:t>invaders</w:t>
-      </w:r>
-      <w:proofErr w:type="spellEnd"/>
-      <w:r>
-        <w:t xml:space="preserve"> » indépendamment en C# tous les mercredi après-midi, pour approfondir les connaissances sur le </w:t>
+        <w:t xml:space="preserve">Le projet consiste de réaliser le jeu « space invaders » indépendamment en C# tous les mercredi après-midi, pour approfondir les connaissances sur le </w:t>
       </w:r>
       <w:r>
         <w:t>C</w:t>
@@ -4062,9 +4028,8 @@
           <w:szCs w:val="22"/>
           <w:lang w:val="fr-FR"/>
         </w:rPr>
-        <w:t xml:space="preserve">Lorsque je frappe sur la flèche en haut je tire des balles sur les </w:t>
-      </w:r>
-      <w:proofErr w:type="spellStart"/>
+        <w:t xml:space="preserve">Lorsque le canon est tout </w:t>
+      </w:r>
       <w:r>
         <w:rPr>
           <w:rStyle w:val="normaltextrun"/>
@@ -4073,9 +4038,275 @@
           <w:szCs w:val="22"/>
           <w:lang w:val="fr-FR"/>
         </w:rPr>
-        <w:t>invaders</w:t>
-      </w:r>
-      <w:proofErr w:type="spellEnd"/>
+        <w:t>à</w:t>
+      </w:r>
+      <w:r>
+        <w:rPr>
+          <w:rStyle w:val="normaltextrun"/>
+          <w:rFonts w:ascii="Calibri" w:hAnsi="Calibri" w:cs="Calibri"/>
+          <w:sz w:val="22"/>
+          <w:szCs w:val="22"/>
+          <w:lang w:val="fr-FR"/>
+        </w:rPr>
+        <w:t xml:space="preserve"> gauche, et que je frappe la </w:t>
+      </w:r>
+      <w:r>
+        <w:rPr>
+          <w:rStyle w:val="normaltextrun"/>
+          <w:rFonts w:ascii="Calibri" w:hAnsi="Calibri" w:cs="Calibri"/>
+          <w:sz w:val="22"/>
+          <w:szCs w:val="22"/>
+          <w:lang w:val="fr-FR"/>
+        </w:rPr>
+        <w:t>flèche</w:t>
+      </w:r>
+      <w:r>
+        <w:rPr>
+          <w:rStyle w:val="normaltextrun"/>
+          <w:rFonts w:ascii="Calibri" w:hAnsi="Calibri" w:cs="Calibri"/>
+          <w:sz w:val="22"/>
+          <w:szCs w:val="22"/>
+          <w:lang w:val="fr-FR"/>
+        </w:rPr>
+        <w:t xml:space="preserve"> gauche, il ne se passe rien</w:t>
+      </w:r>
+    </w:p>
+    <w:p>
+      <w:pPr>
+        <w:pStyle w:val="paragraph"/>
+        <w:numPr>
+          <w:ilvl w:val="0"/>
+          <w:numId w:val="26"/>
+        </w:numPr>
+        <w:spacing w:before="0" w:beforeAutospacing="0" w:after="0" w:afterAutospacing="0"/>
+        <w:ind w:left="360" w:firstLine="0"/>
+        <w:textAlignment w:val="baseline"/>
+        <w:rPr>
+          <w:rStyle w:val="normaltextrun"/>
+          <w:rFonts w:ascii="Calibri" w:hAnsi="Calibri" w:cs="Calibri"/>
+          <w:sz w:val="22"/>
+          <w:szCs w:val="22"/>
+        </w:rPr>
+      </w:pPr>
+      <w:r>
+        <w:rPr>
+          <w:rStyle w:val="normaltextrun"/>
+          <w:rFonts w:ascii="Calibri" w:hAnsi="Calibri" w:cs="Calibri"/>
+          <w:sz w:val="22"/>
+          <w:szCs w:val="22"/>
+          <w:lang w:val="fr-FR"/>
+        </w:rPr>
+        <w:t xml:space="preserve">Lorsque le canon est tout </w:t>
+      </w:r>
+      <w:r>
+        <w:rPr>
+          <w:rStyle w:val="normaltextrun"/>
+          <w:rFonts w:ascii="Calibri" w:hAnsi="Calibri" w:cs="Calibri"/>
+          <w:sz w:val="22"/>
+          <w:szCs w:val="22"/>
+          <w:lang w:val="fr-FR"/>
+        </w:rPr>
+        <w:t>à</w:t>
+      </w:r>
+      <w:r>
+        <w:rPr>
+          <w:rStyle w:val="normaltextrun"/>
+          <w:rFonts w:ascii="Calibri" w:hAnsi="Calibri" w:cs="Calibri"/>
+          <w:sz w:val="22"/>
+          <w:szCs w:val="22"/>
+          <w:lang w:val="fr-FR"/>
+        </w:rPr>
+        <w:t xml:space="preserve"> </w:t>
+      </w:r>
+      <w:r>
+        <w:rPr>
+          <w:rStyle w:val="normaltextrun"/>
+          <w:rFonts w:ascii="Calibri" w:hAnsi="Calibri" w:cs="Calibri"/>
+          <w:sz w:val="22"/>
+          <w:szCs w:val="22"/>
+          <w:lang w:val="fr-FR"/>
+        </w:rPr>
+        <w:t>droite</w:t>
+      </w:r>
+      <w:r>
+        <w:rPr>
+          <w:rStyle w:val="normaltextrun"/>
+          <w:rFonts w:ascii="Calibri" w:hAnsi="Calibri" w:cs="Calibri"/>
+          <w:sz w:val="22"/>
+          <w:szCs w:val="22"/>
+          <w:lang w:val="fr-FR"/>
+        </w:rPr>
+        <w:t xml:space="preserve">, et que je frappe la </w:t>
+      </w:r>
+      <w:r>
+        <w:rPr>
+          <w:rStyle w:val="normaltextrun"/>
+          <w:rFonts w:ascii="Calibri" w:hAnsi="Calibri" w:cs="Calibri"/>
+          <w:sz w:val="22"/>
+          <w:szCs w:val="22"/>
+          <w:lang w:val="fr-FR"/>
+        </w:rPr>
+        <w:t>flèche</w:t>
+      </w:r>
+      <w:r>
+        <w:rPr>
+          <w:rStyle w:val="normaltextrun"/>
+          <w:rFonts w:ascii="Calibri" w:hAnsi="Calibri" w:cs="Calibri"/>
+          <w:sz w:val="22"/>
+          <w:szCs w:val="22"/>
+          <w:lang w:val="fr-FR"/>
+        </w:rPr>
+        <w:t xml:space="preserve"> </w:t>
+      </w:r>
+      <w:r>
+        <w:rPr>
+          <w:rStyle w:val="normaltextrun"/>
+          <w:rFonts w:ascii="Calibri" w:hAnsi="Calibri" w:cs="Calibri"/>
+          <w:sz w:val="22"/>
+          <w:szCs w:val="22"/>
+          <w:lang w:val="fr-FR"/>
+        </w:rPr>
+        <w:t>droite</w:t>
+      </w:r>
+      <w:r>
+        <w:rPr>
+          <w:rStyle w:val="normaltextrun"/>
+          <w:rFonts w:ascii="Calibri" w:hAnsi="Calibri" w:cs="Calibri"/>
+          <w:sz w:val="22"/>
+          <w:szCs w:val="22"/>
+          <w:lang w:val="fr-FR"/>
+        </w:rPr>
+        <w:t>, il ne se passe rien</w:t>
+      </w:r>
+    </w:p>
+    <w:p>
+      <w:pPr>
+        <w:pStyle w:val="paragraph"/>
+        <w:numPr>
+          <w:ilvl w:val="0"/>
+          <w:numId w:val="26"/>
+        </w:numPr>
+        <w:spacing w:before="0" w:beforeAutospacing="0" w:after="0" w:afterAutospacing="0"/>
+        <w:ind w:left="360" w:firstLine="0"/>
+        <w:textAlignment w:val="baseline"/>
+        <w:rPr>
+          <w:rStyle w:val="normaltextrun"/>
+          <w:rFonts w:ascii="Calibri" w:hAnsi="Calibri" w:cs="Calibri"/>
+          <w:sz w:val="22"/>
+          <w:szCs w:val="22"/>
+        </w:rPr>
+      </w:pPr>
+      <w:r>
+        <w:rPr>
+          <w:rStyle w:val="normaltextrun"/>
+          <w:rFonts w:ascii="Calibri" w:hAnsi="Calibri" w:cs="Calibri"/>
+          <w:sz w:val="22"/>
+          <w:szCs w:val="22"/>
+          <w:lang w:val="fr-FR"/>
+        </w:rPr>
+        <w:t xml:space="preserve">Lorsque je maintien la flèche gauche pressée, le canon se déplace </w:t>
+      </w:r>
+      <w:r>
+        <w:rPr>
+          <w:rStyle w:val="normaltextrun"/>
+          <w:rFonts w:ascii="Calibri" w:hAnsi="Calibri" w:cs="Calibri"/>
+          <w:sz w:val="22"/>
+          <w:szCs w:val="22"/>
+          <w:lang w:val="fr-FR"/>
+        </w:rPr>
+        <w:t xml:space="preserve">vers la gauche </w:t>
+      </w:r>
+      <w:r>
+        <w:rPr>
+          <w:rStyle w:val="normaltextrun"/>
+          <w:rFonts w:ascii="Calibri" w:hAnsi="Calibri" w:cs="Calibri"/>
+          <w:sz w:val="22"/>
+          <w:szCs w:val="22"/>
+          <w:lang w:val="fr-FR"/>
+        </w:rPr>
+        <w:t>en continu</w:t>
+      </w:r>
+    </w:p>
+    <w:p>
+      <w:pPr>
+        <w:pStyle w:val="paragraph"/>
+        <w:numPr>
+          <w:ilvl w:val="0"/>
+          <w:numId w:val="26"/>
+        </w:numPr>
+        <w:spacing w:before="0" w:beforeAutospacing="0" w:after="0" w:afterAutospacing="0"/>
+        <w:ind w:left="360" w:firstLine="0"/>
+        <w:textAlignment w:val="baseline"/>
+        <w:rPr>
+          <w:rStyle w:val="normaltextrun"/>
+          <w:rFonts w:ascii="Calibri" w:hAnsi="Calibri" w:cs="Calibri"/>
+          <w:sz w:val="22"/>
+          <w:szCs w:val="22"/>
+        </w:rPr>
+      </w:pPr>
+      <w:r>
+        <w:rPr>
+          <w:rStyle w:val="normaltextrun"/>
+          <w:rFonts w:ascii="Calibri" w:hAnsi="Calibri" w:cs="Calibri"/>
+          <w:sz w:val="22"/>
+          <w:szCs w:val="22"/>
+          <w:lang w:val="fr-FR"/>
+        </w:rPr>
+        <w:t xml:space="preserve">Lorsque je maintien la flèche </w:t>
+      </w:r>
+      <w:r>
+        <w:rPr>
+          <w:rStyle w:val="normaltextrun"/>
+          <w:rFonts w:ascii="Calibri" w:hAnsi="Calibri" w:cs="Calibri"/>
+          <w:sz w:val="22"/>
+          <w:szCs w:val="22"/>
+          <w:lang w:val="fr-FR"/>
+        </w:rPr>
+        <w:t>droite</w:t>
+      </w:r>
+      <w:r>
+        <w:rPr>
+          <w:rStyle w:val="normaltextrun"/>
+          <w:rFonts w:ascii="Calibri" w:hAnsi="Calibri" w:cs="Calibri"/>
+          <w:sz w:val="22"/>
+          <w:szCs w:val="22"/>
+          <w:lang w:val="fr-FR"/>
+        </w:rPr>
+        <w:t xml:space="preserve"> pressée, le canon se déplace </w:t>
+      </w:r>
+      <w:r>
+        <w:rPr>
+          <w:rStyle w:val="normaltextrun"/>
+          <w:rFonts w:ascii="Calibri" w:hAnsi="Calibri" w:cs="Calibri"/>
+          <w:sz w:val="22"/>
+          <w:szCs w:val="22"/>
+          <w:lang w:val="fr-FR"/>
+        </w:rPr>
+        <w:t xml:space="preserve">vers la droite </w:t>
+      </w:r>
+      <w:r>
+        <w:rPr>
+          <w:rStyle w:val="normaltextrun"/>
+          <w:rFonts w:ascii="Calibri" w:hAnsi="Calibri" w:cs="Calibri"/>
+          <w:sz w:val="22"/>
+          <w:szCs w:val="22"/>
+          <w:lang w:val="fr-FR"/>
+        </w:rPr>
+        <w:t>en continu</w:t>
+      </w:r>
+    </w:p>
+    <w:p>
+      <w:pPr>
+        <w:pStyle w:val="paragraph"/>
+        <w:spacing w:before="0" w:beforeAutospacing="0" w:after="0" w:afterAutospacing="0"/>
+        <w:textAlignment w:val="baseline"/>
+        <w:rPr>
+          <w:rStyle w:val="normaltextrun"/>
+          <w:rFonts w:ascii="Calibri" w:hAnsi="Calibri" w:cs="Calibri"/>
+          <w:sz w:val="22"/>
+          <w:szCs w:val="22"/>
+        </w:rPr>
+      </w:pPr>
     </w:p>
     <w:p>
       <w:pPr>
@@ -4203,7 +4434,13 @@
         </w:numPr>
       </w:pPr>
       <w:r>
-        <w:t>Quand la partie démarre il y a trois aliens qui apparaissent</w:t>
+        <w:t xml:space="preserve">Quand la partie démarre il y a </w:t>
+      </w:r>
+      <w:r>
+        <w:t>des</w:t>
+      </w:r>
+      <w:r>
+        <w:t xml:space="preserve"> aliens qui apparaissent</w:t>
       </w:r>
     </w:p>
     <w:p>
@@ -4236,10 +4473,10 @@
         <w:t xml:space="preserve"> touche le bord de droite </w:t>
       </w:r>
       <w:r>
-        <w:t>ils descendent</w:t>
-      </w:r>
-      <w:r>
-        <w:t xml:space="preserve"> tous d’une ligne et reparte vers la gauche</w:t>
+        <w:t>il descend</w:t>
+      </w:r>
+      <w:r>
+        <w:t xml:space="preserve"> d’une ligne et repart vers la gauche</w:t>
       </w:r>
     </w:p>
     <w:p>
@@ -4257,23 +4494,19 @@
         <w:t>un alien</w:t>
       </w:r>
       <w:r>
-        <w:t xml:space="preserve"> touche le bord de </w:t>
-      </w:r>
-      <w:r>
-        <w:t>Gauche</w:t>
-      </w:r>
-      <w:r>
-        <w:t xml:space="preserve"> </w:t>
-      </w:r>
-      <w:r>
-        <w:t>ils descendent</w:t>
-      </w:r>
-      <w:r>
-        <w:t xml:space="preserve"> tous d’une ligne et reparte vers la </w:t>
-      </w:r>
-      <w:r>
-        <w:t>droite</w:t>
-      </w:r>
+        <w:t xml:space="preserve"> touche le bord de Gauche </w:t>
+      </w:r>
+      <w:r>
+        <w:t>il descend</w:t>
+      </w:r>
+      <w:r>
+        <w:t xml:space="preserve"> d’une ligne et repart vers la droite</w:t>
+      </w:r>
+    </w:p>
+    <w:p>
+      <w:pPr>
+        <w:ind w:left="360"/>
+      </w:pPr>
     </w:p>
     <w:p>
       <w:pPr>
@@ -4287,7 +4520,6 @@
       </w:pPr>
       <w:bookmarkStart w:id="28" w:name="_Toc114999697"/>
       <w:r>
-        <w:lastRenderedPageBreak/>
         <w:t>Planification</w:t>
       </w:r>
       <w:r>
@@ -4611,6 +4843,7 @@
           <w:noProof/>
           <w:lang w:val="fr-CH" w:eastAsia="fr-CH"/>
         </w:rPr>
+        <w:lastRenderedPageBreak/>
         <w:drawing>
           <wp:inline distT="0" distB="0" distL="0" distR="0" wp14:anchorId="33062270" wp14:editId="3FC41465">
             <wp:extent cx="5759450" cy="4935855"/>
@@ -4652,13 +4885,8 @@
       <w:pPr>
         <w:pStyle w:val="Lgende"/>
       </w:pPr>
-      <w:proofErr w:type="spellStart"/>
-      <w:r>
-        <w:t>diagram</w:t>
-      </w:r>
-      <w:proofErr w:type="spellEnd"/>
-      <w:r>
-        <w:t xml:space="preserve"> de class </w:t>
+      <w:r>
+        <w:t xml:space="preserve">diagram de class </w:t>
       </w:r>
       <w:r>
         <w:fldChar w:fldCharType="begin"/>
@@ -4829,13 +5057,8 @@
       <w:pPr>
         <w:pStyle w:val="Lgende"/>
       </w:pPr>
-      <w:proofErr w:type="spellStart"/>
-      <w:r>
-        <w:t>movement</w:t>
-      </w:r>
-      <w:proofErr w:type="spellEnd"/>
-      <w:r>
-        <w:t xml:space="preserve"> et tirage en jeu du joueur </w:t>
+      <w:r>
+        <w:t xml:space="preserve">movement et tirage en jeu du joueur </w:t>
       </w:r>
       <w:r>
         <w:fldChar w:fldCharType="begin"/>
@@ -4962,41 +5185,13 @@
           <w:sz w:val="24"/>
         </w:rPr>
       </w:pPr>
-      <w:proofErr w:type="spellStart"/>
       <w:r>
         <w:rPr>
           <w:rFonts w:ascii="Arial" w:hAnsi="Arial" w:cs="Arial"/>
           <w:iCs/>
           <w:sz w:val="24"/>
         </w:rPr>
-        <w:t>Github</w:t>
-      </w:r>
-      <w:proofErr w:type="spellEnd"/>
-      <w:r>
-        <w:rPr>
-          <w:rFonts w:ascii="Arial" w:hAnsi="Arial" w:cs="Arial"/>
-          <w:iCs/>
-          <w:sz w:val="24"/>
-        </w:rPr>
-        <w:t xml:space="preserve"> </w:t>
-      </w:r>
-      <w:proofErr w:type="spellStart"/>
-      <w:r>
-        <w:rPr>
-          <w:rFonts w:ascii="Arial" w:hAnsi="Arial" w:cs="Arial"/>
-          <w:iCs/>
-          <w:sz w:val="24"/>
-        </w:rPr>
-        <w:t>Website</w:t>
-      </w:r>
-      <w:proofErr w:type="spellEnd"/>
-      <w:r>
-        <w:rPr>
-          <w:rFonts w:ascii="Arial" w:hAnsi="Arial" w:cs="Arial"/>
-          <w:iCs/>
-          <w:sz w:val="24"/>
-        </w:rPr>
-        <w:t>/Desktop</w:t>
+        <w:t>Github Website/Desktop</w:t>
       </w:r>
     </w:p>
     <w:p>
@@ -5221,7 +5416,42 @@
           </w:tcPr>
           <w:p>
             <w:r>
-              <w:t>14.12.2022</w:t>
+              <w:t>21</w:t>
+            </w:r>
+            <w:r>
+              <w:t>.12.2022</w:t>
+            </w:r>
+          </w:p>
+        </w:tc>
+        <w:tc>
+          <w:tcPr>
+            <w:tcW w:w="1667" w:type="pct"/>
+          </w:tcPr>
+          <w:p>
+            <w:r>
+              <w:t>21.12.2022</w:t>
+            </w:r>
+          </w:p>
+        </w:tc>
+      </w:tr>
+      <w:tr>
+        <w:tc>
+          <w:tcPr>
+            <w:tcW w:w="1667" w:type="pct"/>
+          </w:tcPr>
+          <w:p>
+            <w:r>
+              <w:t>Déplacement du joueur</w:t>
+            </w:r>
+          </w:p>
+        </w:tc>
+        <w:tc>
+          <w:tcPr>
+            <w:tcW w:w="1667" w:type="pct"/>
+          </w:tcPr>
+          <w:p>
+            <w:r>
+              <w:t>21.12.2022</w:t>
             </w:r>
           </w:p>
         </w:tc>
@@ -5751,18 +5981,8 @@
           <w:i/>
           <w:sz w:val="24"/>
         </w:rPr>
-        <w:t xml:space="preserve">Développez en tous cas les points </w:t>
-      </w:r>
-      <w:proofErr w:type="gramStart"/>
-      <w:r>
-        <w:rPr>
-          <w:rFonts w:ascii="Arial" w:hAnsi="Arial" w:cs="Arial"/>
-          <w:i/>
-          <w:sz w:val="24"/>
-        </w:rPr>
-        <w:t>suivants:</w:t>
-      </w:r>
-      <w:proofErr w:type="gramEnd"/>
+        <w:t>Développez en tous cas les points suivants:</w:t>
+      </w:r>
     </w:p>
     <w:p>
       <w:pPr>
@@ -8703,6 +8923,7 @@
     <w:lsdException w:name="Strong" w:qFormat="1"/>
     <w:lsdException w:name="Emphasis" w:qFormat="1"/>
     <w:lsdException w:name="HTML Keyboard" w:semiHidden="1" w:unhideWhenUsed="1"/>
+    <w:lsdException w:name="Normal Table" w:semiHidden="1" w:unhideWhenUsed="1"/>
     <w:lsdException w:name="annotation subject" w:semiHidden="1" w:unhideWhenUsed="1"/>
     <w:lsdException w:name="No List" w:semiHidden="1" w:unhideWhenUsed="1"/>
     <w:lsdException w:name="Outline List 1" w:semiHidden="1" w:unhideWhenUsed="1"/>
@@ -8745,8 +8966,11 @@
     <w:lsdException w:name="Table Contemporary" w:semiHidden="1" w:unhideWhenUsed="1"/>
     <w:lsdException w:name="Table Elegant" w:semiHidden="1" w:unhideWhenUsed="1"/>
     <w:lsdException w:name="Table Professional" w:semiHidden="1" w:unhideWhenUsed="1"/>
+    <w:lsdException w:name="Table Subtle 1" w:semiHidden="1" w:unhideWhenUsed="1"/>
     <w:lsdException w:name="Table Subtle 2" w:semiHidden="1" w:unhideWhenUsed="1"/>
     <w:lsdException w:name="Table Web 1" w:semiHidden="1" w:unhideWhenUsed="1"/>
+    <w:lsdException w:name="Table Web 2" w:semiHidden="1" w:unhideWhenUsed="1"/>
+    <w:lsdException w:name="Table Web 3" w:semiHidden="1" w:unhideWhenUsed="1"/>
     <w:lsdException w:name="Balloon Text" w:semiHidden="1" w:unhideWhenUsed="1"/>
     <w:lsdException w:name="Table Grid" w:uiPriority="39"/>
     <w:lsdException w:name="Table Theme" w:semiHidden="1" w:unhideWhenUsed="1"/>
@@ -9882,26 +10106,6 @@
 </file>
 
 <file path=customXml/item1.xml><?xml version="1.0" encoding="utf-8"?>
-<?mso-contentType ?>
-<FormTemplates xmlns="http://schemas.microsoft.com/sharepoint/v3/contenttype/forms">
-  <Display>DocumentLibraryForm</Display>
-  <Edit>DocumentLibraryForm</Edit>
-  <New>DocumentLibraryForm</New>
-</FormTemplates>
-</file>
-
-<file path=customXml/item2.xml><?xml version="1.0" encoding="utf-8"?>
-<p:properties xmlns:p="http://schemas.microsoft.com/office/2006/metadata/properties" xmlns:xsi="http://www.w3.org/2001/XMLSchema-instance" xmlns:pc="http://schemas.microsoft.com/office/infopath/2007/PartnerControls">
-  <documentManagement>
-    <TaxCatchAll xmlns="dfa80de1-e9bb-4cf2-893d-d06220b3971a" xsi:nil="true"/>
-    <lcf76f155ced4ddcb4097134ff3c332f xmlns="98d92101-24da-4498-9971-a24673344bd8">
-      <Terms xmlns="http://schemas.microsoft.com/office/infopath/2007/PartnerControls"/>
-    </lcf76f155ced4ddcb4097134ff3c332f>
-  </documentManagement>
-</p:properties>
-</file>
-
-<file path=customXml/item3.xml><?xml version="1.0" encoding="utf-8"?>
 <ct:contentTypeSchema xmlns:ct="http://schemas.microsoft.com/office/2006/metadata/contentType" xmlns:ma="http://schemas.microsoft.com/office/2006/metadata/properties/metaAttributes" ct:_="" ma:_="" ma:contentTypeName="Document" ma:contentTypeID="0x010100E529CC47EA4E614CBF50FAFAB9B8F32B" ma:contentTypeVersion="8" ma:contentTypeDescription="Crée un document." ma:contentTypeScope="" ma:versionID="f813ab756c42af8af494d6605e22e37b">
   <xsd:schema xmlns:xsd="http://www.w3.org/2001/XMLSchema" xmlns:xs="http://www.w3.org/2001/XMLSchema" xmlns:p="http://schemas.microsoft.com/office/2006/metadata/properties" xmlns:ns2="98d92101-24da-4498-9971-a24673344bd8" xmlns:ns3="dfa80de1-e9bb-4cf2-893d-d06220b3971a" targetNamespace="http://schemas.microsoft.com/office/2006/metadata/properties" ma:root="true" ma:fieldsID="808c042e6474ee35eb4b0b0b71aaa865" ns2:_="" ns3:_="">
     <xsd:import namespace="98d92101-24da-4498-9971-a24673344bd8"/>
@@ -10078,10 +10282,41 @@
 </ct:contentTypeSchema>
 </file>
 
+<file path=customXml/item2.xml><?xml version="1.0" encoding="utf-8"?>
+<p:properties xmlns:p="http://schemas.microsoft.com/office/2006/metadata/properties" xmlns:xsi="http://www.w3.org/2001/XMLSchema-instance" xmlns:pc="http://schemas.microsoft.com/office/infopath/2007/PartnerControls">
+  <documentManagement>
+    <TaxCatchAll xmlns="dfa80de1-e9bb-4cf2-893d-d06220b3971a" xsi:nil="true"/>
+    <lcf76f155ced4ddcb4097134ff3c332f xmlns="98d92101-24da-4498-9971-a24673344bd8">
+      <Terms xmlns="http://schemas.microsoft.com/office/infopath/2007/PartnerControls"/>
+    </lcf76f155ced4ddcb4097134ff3c332f>
+  </documentManagement>
+</p:properties>
+</file>
+
+<file path=customXml/item3.xml><?xml version="1.0" encoding="utf-8"?>
+<?mso-contentType ?>
+<FormTemplates xmlns="http://schemas.microsoft.com/sharepoint/v3/contenttype/forms">
+  <Display>DocumentLibraryForm</Display>
+  <Edit>DocumentLibraryForm</Edit>
+  <New>DocumentLibraryForm</New>
+</FormTemplates>
+</file>
+
 <file path=customXml/itemProps1.xml><?xml version="1.0" encoding="utf-8"?>
-<ds:datastoreItem xmlns:ds="http://schemas.openxmlformats.org/officeDocument/2006/customXml" ds:itemID="{E5D04750-DEB0-4A48-8874-419D87A58A58}">
+<ds:datastoreItem xmlns:ds="http://schemas.openxmlformats.org/officeDocument/2006/customXml" ds:itemID="{77E804A3-4F67-4514-9953-17884201287B}">
   <ds:schemaRefs>
-    <ds:schemaRef ds:uri="http://schemas.microsoft.com/sharepoint/v3/contenttype/forms"/>
+    <ds:schemaRef ds:uri="http://schemas.microsoft.com/office/2006/metadata/contentType"/>
+    <ds:schemaRef ds:uri="http://schemas.microsoft.com/office/2006/metadata/properties/metaAttributes"/>
+    <ds:schemaRef ds:uri="http://www.w3.org/2001/XMLSchema"/>
+    <ds:schemaRef ds:uri="http://schemas.microsoft.com/office/2006/metadata/properties"/>
+    <ds:schemaRef ds:uri="98d92101-24da-4498-9971-a24673344bd8"/>
+    <ds:schemaRef ds:uri="dfa80de1-e9bb-4cf2-893d-d06220b3971a"/>
+    <ds:schemaRef ds:uri="http://schemas.microsoft.com/office/2006/documentManagement/types"/>
+    <ds:schemaRef ds:uri="http://schemas.microsoft.com/office/infopath/2007/PartnerControls"/>
+    <ds:schemaRef ds:uri="http://schemas.openxmlformats.org/package/2006/metadata/core-properties"/>
+    <ds:schemaRef ds:uri="http://purl.org/dc/elements/1.1/"/>
+    <ds:schemaRef ds:uri="http://purl.org/dc/terms/"/>
+    <ds:schemaRef ds:uri="http://schemas.microsoft.com/internal/obd"/>
   </ds:schemaRefs>
 </ds:datastoreItem>
 </file>
@@ -10098,20 +10333,9 @@
 </file>
 
 <file path=customXml/itemProps3.xml><?xml version="1.0" encoding="utf-8"?>
-<ds:datastoreItem xmlns:ds="http://schemas.openxmlformats.org/officeDocument/2006/customXml" ds:itemID="{77E804A3-4F67-4514-9953-17884201287B}">
+<ds:datastoreItem xmlns:ds="http://schemas.openxmlformats.org/officeDocument/2006/customXml" ds:itemID="{E5D04750-DEB0-4A48-8874-419D87A58A58}">
   <ds:schemaRefs>
-    <ds:schemaRef ds:uri="http://schemas.microsoft.com/office/2006/metadata/contentType"/>
-    <ds:schemaRef ds:uri="http://schemas.microsoft.com/office/2006/metadata/properties/metaAttributes"/>
-    <ds:schemaRef ds:uri="http://www.w3.org/2001/XMLSchema"/>
-    <ds:schemaRef ds:uri="http://schemas.microsoft.com/office/2006/metadata/properties"/>
-    <ds:schemaRef ds:uri="98d92101-24da-4498-9971-a24673344bd8"/>
-    <ds:schemaRef ds:uri="dfa80de1-e9bb-4cf2-893d-d06220b3971a"/>
-    <ds:schemaRef ds:uri="http://schemas.microsoft.com/office/2006/documentManagement/types"/>
-    <ds:schemaRef ds:uri="http://schemas.microsoft.com/office/infopath/2007/PartnerControls"/>
-    <ds:schemaRef ds:uri="http://schemas.openxmlformats.org/package/2006/metadata/core-properties"/>
-    <ds:schemaRef ds:uri="http://purl.org/dc/elements/1.1/"/>
-    <ds:schemaRef ds:uri="http://purl.org/dc/terms/"/>
-    <ds:schemaRef ds:uri="http://schemas.microsoft.com/internal/obd"/>
+    <ds:schemaRef ds:uri="http://schemas.microsoft.com/sharepoint/v3/contenttype/forms"/>
   </ds:schemaRefs>
 </ds:datastoreItem>
 </file>
</xml_diff>